<commit_message>
Updated Design Rationale for Assignment 2, Mambo Marie and Ending the Game requirements. Human can harvest ripe crop it is standing on now
</commit_message>
<xml_diff>
--- a/design-docs/Assignment 3 Design Rationale.docx
+++ b/design-docs/Assignment 3 Design Rationale.docx
@@ -2493,14 +2493,7 @@
         <w:rPr>
           <w:rFonts w:cstheme="minorHAnsi"/>
         </w:rPr>
-        <w:t xml:space="preserve"> </w:t>
-      </w:r>
-      <w:proofErr w:type="spellStart"/>
-      <w:r>
-        <w:rPr>
-          <w:rFonts w:cstheme="minorHAnsi"/>
-        </w:rPr>
-        <w:t>ha</w:t>
+        <w:t xml:space="preserve"> ha</w:t>
       </w:r>
       <w:r>
         <w:rPr>
@@ -2526,6 +2519,7 @@
         </w:rPr>
         <w:t xml:space="preserve"> </w:t>
       </w:r>
+      <w:proofErr w:type="spellStart"/>
       <w:r>
         <w:rPr>
           <w:rFonts w:ascii="Consolas" w:hAnsi="Consolas" w:cstheme="minorHAnsi"/>
@@ -4140,7 +4134,124 @@
         </w:rPr>
       </w:pPr>
       <w:r>
-        <w:t xml:space="preserve">When </w:t>
+        <w:t xml:space="preserve">An abstract class </w:t>
+      </w:r>
+      <w:proofErr w:type="spellStart"/>
+      <w:r>
+        <w:rPr>
+          <w:b/>
+          <w:bCs/>
+        </w:rPr>
+        <w:t>ZombieLimb</w:t>
+      </w:r>
+      <w:proofErr w:type="spellEnd"/>
+      <w:r>
+        <w:t xml:space="preserve"> </w:t>
+      </w:r>
+      <w:r>
+        <w:t>that</w:t>
+      </w:r>
+      <w:r>
+        <w:t xml:space="preserve"> inherits </w:t>
+      </w:r>
+      <w:proofErr w:type="spellStart"/>
+      <w:r>
+        <w:rPr>
+          <w:b/>
+          <w:bCs/>
+        </w:rPr>
+        <w:t>WeaponItem</w:t>
+      </w:r>
+      <w:proofErr w:type="spellEnd"/>
+      <w:r>
+        <w:t xml:space="preserve"> </w:t>
+      </w:r>
+      <w:r>
+        <w:t xml:space="preserve">is created so that subclasses of </w:t>
+      </w:r>
+      <w:proofErr w:type="spellStart"/>
+      <w:r>
+        <w:rPr>
+          <w:b/>
+          <w:bCs/>
+        </w:rPr>
+        <w:t>ZombieLimb</w:t>
+      </w:r>
+      <w:proofErr w:type="spellEnd"/>
+      <w:r>
+        <w:rPr>
+          <w:b/>
+          <w:bCs/>
+        </w:rPr>
+        <w:t xml:space="preserve"> </w:t>
+      </w:r>
+      <w:r>
+        <w:t>can</w:t>
+      </w:r>
+      <w:r>
+        <w:t xml:space="preserve"> </w:t>
+      </w:r>
+      <w:r>
+        <w:t>be used as a weapon. T</w:t>
+      </w:r>
+      <w:r>
+        <w:t xml:space="preserve">he two subclasses of </w:t>
+      </w:r>
+      <w:proofErr w:type="spellStart"/>
+      <w:r>
+        <w:rPr>
+          <w:b/>
+          <w:bCs/>
+        </w:rPr>
+        <w:t>ZombieLimb</w:t>
+      </w:r>
+      <w:proofErr w:type="spellEnd"/>
+      <w:r>
+        <w:t xml:space="preserve"> are </w:t>
+      </w:r>
+      <w:proofErr w:type="spellStart"/>
+      <w:r>
+        <w:rPr>
+          <w:rFonts w:ascii="Consolas" w:hAnsi="Consolas"/>
+          <w:b/>
+          <w:bCs/>
+        </w:rPr>
+        <w:t>ZombieArm</w:t>
+      </w:r>
+      <w:proofErr w:type="spellEnd"/>
+      <w:r>
+        <w:t xml:space="preserve"> </w:t>
+      </w:r>
+      <w:r>
+        <w:t>and</w:t>
+      </w:r>
+      <w:r>
+        <w:t xml:space="preserve"> </w:t>
+      </w:r>
+      <w:proofErr w:type="spellStart"/>
+      <w:r>
+        <w:rPr>
+          <w:b/>
+          <w:bCs/>
+        </w:rPr>
+        <w:t>ZombieLeg</w:t>
+      </w:r>
+      <w:proofErr w:type="spellEnd"/>
+      <w:r>
+        <w:rPr>
+          <w:b/>
+          <w:bCs/>
+        </w:rPr>
+        <w:t>.</w:t>
+      </w:r>
+      <w:r>
+        <w:t xml:space="preserve"> </w:t>
+      </w:r>
+      <w:r>
+        <w:t>When</w:t>
+      </w:r>
+      <w:r>
+        <w:t xml:space="preserve"> </w:t>
       </w:r>
       <w:r>
         <w:t>a</w:t>
@@ -4203,20 +4314,242 @@
         </w:rPr>
         <w:t>.</w:t>
       </w:r>
+      <w:r>
+        <w:rPr>
+          <w:rFonts w:cstheme="minorHAnsi"/>
+        </w:rPr>
+        <w:t xml:space="preserve"> </w:t>
+      </w:r>
+      <w:r>
+        <w:rPr>
+          <w:rFonts w:cstheme="minorHAnsi"/>
+        </w:rPr>
+        <w:t xml:space="preserve">Having the </w:t>
+      </w:r>
+      <w:r>
+        <w:rPr>
+          <w:rFonts w:cstheme="minorHAnsi"/>
+        </w:rPr>
+        <w:t xml:space="preserve">abstract class </w:t>
+      </w:r>
+      <w:proofErr w:type="spellStart"/>
+      <w:r>
+        <w:rPr>
+          <w:rFonts w:cstheme="minorHAnsi"/>
+          <w:b/>
+          <w:bCs/>
+        </w:rPr>
+        <w:t>ZombieLimb</w:t>
+      </w:r>
+      <w:proofErr w:type="spellEnd"/>
+      <w:r>
+        <w:rPr>
+          <w:rFonts w:cstheme="minorHAnsi"/>
+        </w:rPr>
+        <w:t xml:space="preserve"> </w:t>
+      </w:r>
+      <w:r>
+        <w:rPr>
+          <w:rFonts w:cstheme="minorHAnsi"/>
+        </w:rPr>
+        <w:t xml:space="preserve">avoids repeating </w:t>
+      </w:r>
+      <w:r>
+        <w:rPr>
+          <w:rFonts w:cstheme="minorHAnsi"/>
+        </w:rPr>
+        <w:t xml:space="preserve">methods that are common with </w:t>
+      </w:r>
+      <w:proofErr w:type="spellStart"/>
+      <w:r>
+        <w:rPr>
+          <w:rFonts w:cstheme="minorHAnsi"/>
+          <w:b/>
+          <w:bCs/>
+        </w:rPr>
+        <w:t>ZombieArm</w:t>
+      </w:r>
+      <w:proofErr w:type="spellEnd"/>
+      <w:r>
+        <w:rPr>
+          <w:rFonts w:cstheme="minorHAnsi"/>
+        </w:rPr>
+        <w:t xml:space="preserve"> and </w:t>
+      </w:r>
+      <w:proofErr w:type="spellStart"/>
+      <w:r>
+        <w:rPr>
+          <w:rFonts w:cstheme="minorHAnsi"/>
+          <w:b/>
+          <w:bCs/>
+        </w:rPr>
+        <w:t>ZombieLeg</w:t>
+      </w:r>
+      <w:proofErr w:type="spellEnd"/>
+      <w:r>
+        <w:rPr>
+          <w:rFonts w:cstheme="minorHAnsi"/>
+        </w:rPr>
+        <w:t>, such as the tick method which decides the allowable actions</w:t>
+      </w:r>
+      <w:r>
+        <w:rPr>
+          <w:rFonts w:cstheme="minorHAnsi"/>
+        </w:rPr>
+        <w:t xml:space="preserve"> of the object. Having two distinct classes to </w:t>
+      </w:r>
+      <w:r>
+        <w:rPr>
+          <w:rFonts w:cstheme="minorHAnsi"/>
+        </w:rPr>
+        <w:t xml:space="preserve">represent types of limbs allows the limb to be </w:t>
+      </w:r>
+      <w:r>
+        <w:rPr>
+          <w:rFonts w:cstheme="minorHAnsi"/>
+        </w:rPr>
+        <w:t>crafted into</w:t>
+      </w:r>
+      <w:r>
+        <w:rPr>
+          <w:rFonts w:cstheme="minorHAnsi"/>
+        </w:rPr>
+        <w:t xml:space="preserve"> a </w:t>
+      </w:r>
+      <w:r>
+        <w:rPr>
+          <w:rFonts w:cstheme="minorHAnsi"/>
+        </w:rPr>
+        <w:t>bet</w:t>
+      </w:r>
+      <w:r>
+        <w:rPr>
+          <w:rFonts w:cstheme="minorHAnsi"/>
+        </w:rPr>
+        <w:t>ter weapon more easily</w:t>
+      </w:r>
+      <w:r>
+        <w:rPr>
+          <w:rFonts w:cstheme="minorHAnsi"/>
+        </w:rPr>
+        <w:t xml:space="preserve"> as each limb has its own </w:t>
+      </w:r>
+      <w:r>
+        <w:rPr>
+          <w:rFonts w:cstheme="minorHAnsi"/>
+          <w:b/>
+          <w:bCs/>
+        </w:rPr>
+        <w:t>upgrade()</w:t>
+      </w:r>
+      <w:r>
+        <w:rPr>
+          <w:rFonts w:cstheme="minorHAnsi"/>
+        </w:rPr>
+        <w:t xml:space="preserve"> method</w:t>
+      </w:r>
+      <w:r>
+        <w:rPr>
+          <w:rFonts w:cstheme="minorHAnsi"/>
+        </w:rPr>
+        <w:t>. T</w:t>
+      </w:r>
+      <w:r>
+        <w:rPr>
+          <w:rFonts w:cstheme="minorHAnsi"/>
+        </w:rPr>
+        <w:t xml:space="preserve">hrough this abstraction, </w:t>
+      </w:r>
+      <w:proofErr w:type="spellStart"/>
+      <w:r>
+        <w:rPr>
+          <w:rFonts w:cstheme="minorHAnsi"/>
+          <w:b/>
+          <w:bCs/>
+        </w:rPr>
+        <w:t>ZombieLimb</w:t>
+      </w:r>
+      <w:proofErr w:type="spellEnd"/>
+      <w:r>
+        <w:rPr>
+          <w:rFonts w:cstheme="minorHAnsi"/>
+        </w:rPr>
+        <w:t xml:space="preserve"> can have more subclasses with</w:t>
+      </w:r>
+      <w:r>
+        <w:rPr>
+          <w:rFonts w:cstheme="minorHAnsi"/>
+        </w:rPr>
+        <w:t>out</w:t>
+      </w:r>
+      <w:r>
+        <w:rPr>
+          <w:rFonts w:cstheme="minorHAnsi"/>
+        </w:rPr>
+        <w:t xml:space="preserve"> having </w:t>
+      </w:r>
+      <w:r>
+        <w:rPr>
+          <w:rFonts w:cstheme="minorHAnsi"/>
+        </w:rPr>
+        <w:t>to</w:t>
+      </w:r>
+      <w:r>
+        <w:rPr>
+          <w:rFonts w:cstheme="minorHAnsi"/>
+        </w:rPr>
+        <w:t xml:space="preserve"> modify the </w:t>
+      </w:r>
+      <w:r>
+        <w:rPr>
+          <w:rFonts w:cstheme="minorHAnsi"/>
+        </w:rPr>
+        <w:t>method that crafts weapon</w:t>
+      </w:r>
+      <w:r>
+        <w:rPr>
+          <w:rFonts w:cstheme="minorHAnsi"/>
+        </w:rPr>
+        <w:t>s from</w:t>
+      </w:r>
+      <w:r>
+        <w:rPr>
+          <w:rFonts w:cstheme="minorHAnsi"/>
+        </w:rPr>
+        <w:t xml:space="preserve"> a</w:t>
+      </w:r>
+      <w:r>
+        <w:rPr>
+          <w:rFonts w:cstheme="minorHAnsi"/>
+        </w:rPr>
+        <w:t xml:space="preserve"> </w:t>
+      </w:r>
+      <w:proofErr w:type="spellStart"/>
+      <w:r>
+        <w:rPr>
+          <w:rFonts w:cstheme="minorHAnsi"/>
+          <w:b/>
+          <w:bCs/>
+        </w:rPr>
+        <w:t>ZombieLimb</w:t>
+      </w:r>
+      <w:proofErr w:type="spellEnd"/>
+      <w:r>
+        <w:rPr>
+          <w:rFonts w:cstheme="minorHAnsi"/>
+        </w:rPr>
+        <w:t>, following the Open/Closed Principle</w:t>
+      </w:r>
+      <w:r>
+        <w:rPr>
+          <w:rFonts w:cstheme="minorHAnsi"/>
+        </w:rPr>
+        <w:t>.</w:t>
+      </w:r>
     </w:p>
     <w:p>
       <w:pPr>
         <w:spacing w:after="0"/>
-        <w:ind w:left="720"/>
-        <w:rPr>
-          <w:rFonts w:cstheme="minorHAnsi"/>
-        </w:rPr>
-      </w:pPr>
-    </w:p>
-    <w:p>
-      <w:pPr>
-        <w:spacing w:after="0"/>
-        <w:ind w:left="720"/>
         <w:rPr>
           <w:rFonts w:cstheme="minorHAnsi"/>
         </w:rPr>
@@ -4239,48 +4572,6 @@
       </w:r>
     </w:p>
     <w:p>
-      <w:r>
-        <w:t xml:space="preserve">Instead of making one class that can be either a zombie mace or zombie </w:t>
-      </w:r>
-      <w:r>
-        <w:t>club</w:t>
-      </w:r>
-      <w:r>
-        <w:t xml:space="preserve"> there are two sperate classes.</w:t>
-      </w:r>
-      <w:r>
-        <w:t xml:space="preserve"> This is to avoid excessive unnecessary code as the attack </w:t>
-      </w:r>
-      <w:r>
-        <w:t xml:space="preserve">damage </w:t>
-      </w:r>
-      <w:r>
-        <w:t xml:space="preserve">would have to be adjusted based on what item it is </w:t>
-      </w:r>
-      <w:r>
-        <w:t>which may add a</w:t>
-      </w:r>
-      <w:r>
-        <w:t>n</w:t>
-      </w:r>
-      <w:r>
-        <w:t xml:space="preserve"> unneeded reliability on </w:t>
-      </w:r>
-      <w:proofErr w:type="spellStart"/>
-      <w:r>
-        <w:rPr>
-          <w:rFonts w:ascii="Consolas" w:hAnsi="Consolas"/>
-          <w:b/>
-          <w:bCs/>
-        </w:rPr>
-        <w:t>ZombieLimb</w:t>
-      </w:r>
-      <w:proofErr w:type="spellEnd"/>
-      <w:r>
-        <w:t xml:space="preserve"> to determine what type of weapon it is.</w:t>
-      </w:r>
-    </w:p>
-    <w:p>
       <w:pPr>
         <w:spacing w:after="0"/>
         <w:rPr>
@@ -4300,9 +4591,8 @@
     </w:p>
     <w:p>
       <w:pPr>
-        <w:spacing w:after="120"/>
-        <w:rPr>
-          <w:rFonts w:cstheme="minorHAnsi"/>
+        <w:spacing w:after="120" w:line="276" w:lineRule="auto"/>
+        <w:rPr>
           <w:b/>
           <w:bCs/>
         </w:rPr>
@@ -4318,6 +4608,28 @@
       <w:r>
         <w:rPr>
           <w:rFonts w:cstheme="minorHAnsi"/>
+          <w:b/>
+          <w:bCs/>
+        </w:rPr>
+        <w:t>.</w:t>
+      </w:r>
+      <w:r>
+        <w:rPr>
+          <w:rFonts w:cstheme="minorHAnsi"/>
+          <w:b/>
+          <w:bCs/>
+        </w:rPr>
+        <w:t xml:space="preserve"> </w:t>
+      </w:r>
+      <w:r>
+        <w:rPr>
+          <w:b/>
+          <w:bCs/>
+        </w:rPr>
+        <w:t>If the player is holding a Zombie leg, they can craft it into a Zombie mace, which does even more damage</w:t>
+      </w:r>
+      <w:r>
+        <w:rPr>
           <w:b/>
           <w:bCs/>
         </w:rPr>
@@ -4332,38 +4644,427 @@
           <w:rFonts w:cstheme="minorHAnsi"/>
         </w:rPr>
       </w:pPr>
-    </w:p>
-    <w:p>
-      <w:pPr>
-        <w:spacing w:after="120" w:line="276" w:lineRule="auto"/>
-        <w:rPr>
-          <w:b/>
-          <w:bCs/>
-        </w:rPr>
-      </w:pPr>
-      <w:r>
-        <w:rPr>
-          <w:b/>
-          <w:bCs/>
-        </w:rPr>
-        <w:t>If the player is holding a Zombie leg, they can craft it into a Zombie mace, which does even more damage</w:t>
-      </w:r>
-      <w:r>
-        <w:rPr>
-          <w:b/>
-          <w:bCs/>
+      <w:r>
+        <w:rPr>
+          <w:rFonts w:cstheme="minorHAnsi"/>
+        </w:rPr>
+        <w:t xml:space="preserve">A </w:t>
+      </w:r>
+      <w:proofErr w:type="spellStart"/>
+      <w:r>
+        <w:rPr>
+          <w:rFonts w:cstheme="minorHAnsi"/>
+          <w:b/>
+          <w:bCs/>
+        </w:rPr>
+        <w:t>CraftWeapon</w:t>
+      </w:r>
+      <w:r>
+        <w:rPr>
+          <w:rFonts w:cstheme="minorHAnsi"/>
+          <w:b/>
+          <w:bCs/>
+        </w:rPr>
+        <w:t>Action</w:t>
+      </w:r>
+      <w:proofErr w:type="spellEnd"/>
+      <w:r>
+        <w:rPr>
+          <w:rFonts w:cstheme="minorHAnsi"/>
+        </w:rPr>
+        <w:t xml:space="preserve"> class</w:t>
+      </w:r>
+      <w:r>
+        <w:rPr>
+          <w:rFonts w:cstheme="minorHAnsi"/>
+        </w:rPr>
+        <w:t xml:space="preserve"> </w:t>
+      </w:r>
+      <w:r>
+        <w:rPr>
+          <w:rFonts w:cstheme="minorHAnsi"/>
+        </w:rPr>
+        <w:t>that</w:t>
+      </w:r>
+      <w:r>
+        <w:rPr>
+          <w:rFonts w:cstheme="minorHAnsi"/>
+        </w:rPr>
+        <w:t xml:space="preserve"> inherits </w:t>
+      </w:r>
+      <w:r>
+        <w:rPr>
+          <w:rFonts w:cstheme="minorHAnsi"/>
+          <w:b/>
+          <w:bCs/>
+        </w:rPr>
+        <w:t>Action</w:t>
+      </w:r>
+      <w:r>
+        <w:rPr>
+          <w:rFonts w:cstheme="minorHAnsi"/>
+        </w:rPr>
+        <w:t xml:space="preserve"> is</w:t>
+      </w:r>
+      <w:r>
+        <w:rPr>
+          <w:rFonts w:cstheme="minorHAnsi"/>
+        </w:rPr>
+        <w:t xml:space="preserve"> created </w:t>
+      </w:r>
+      <w:r>
+        <w:rPr>
+          <w:rFonts w:cstheme="minorHAnsi"/>
+        </w:rPr>
+        <w:t xml:space="preserve">which accepts an </w:t>
+      </w:r>
+      <w:r>
+        <w:rPr>
+          <w:rFonts w:cstheme="minorHAnsi"/>
+          <w:b/>
+          <w:bCs/>
+        </w:rPr>
+        <w:t>Item</w:t>
+      </w:r>
+      <w:r>
+        <w:rPr>
+          <w:rFonts w:cstheme="minorHAnsi"/>
+        </w:rPr>
+        <w:t xml:space="preserve"> </w:t>
+      </w:r>
+      <w:r>
+        <w:rPr>
+          <w:rFonts w:cstheme="minorHAnsi"/>
+        </w:rPr>
+        <w:t xml:space="preserve">and </w:t>
+      </w:r>
+      <w:r>
+        <w:rPr>
+          <w:rFonts w:cstheme="minorHAnsi"/>
+        </w:rPr>
+        <w:t>executes</w:t>
+      </w:r>
+      <w:r>
+        <w:rPr>
+          <w:rFonts w:cstheme="minorHAnsi"/>
+        </w:rPr>
+        <w:t xml:space="preserve"> the </w:t>
+      </w:r>
+      <w:proofErr w:type="spellStart"/>
+      <w:r>
+        <w:rPr>
+          <w:rFonts w:cstheme="minorHAnsi"/>
+          <w:b/>
+          <w:bCs/>
+        </w:rPr>
+        <w:t>Item</w:t>
+      </w:r>
+      <w:r>
+        <w:rPr>
+          <w:rFonts w:cstheme="minorHAnsi"/>
         </w:rPr>
         <w:t>.</w:t>
       </w:r>
-    </w:p>
-    <w:p>
-      <w:pPr>
-        <w:spacing w:after="0"/>
-        <w:rPr>
-          <w:b/>
-          <w:bCs/>
-        </w:rPr>
-      </w:pPr>
+      <w:r>
+        <w:rPr>
+          <w:rFonts w:cstheme="minorHAnsi"/>
+          <w:b/>
+          <w:bCs/>
+        </w:rPr>
+        <w:t>upgrade</w:t>
+      </w:r>
+      <w:proofErr w:type="spellEnd"/>
+      <w:r>
+        <w:rPr>
+          <w:rFonts w:cstheme="minorHAnsi"/>
+          <w:b/>
+          <w:bCs/>
+        </w:rPr>
+        <w:t>()</w:t>
+      </w:r>
+      <w:r>
+        <w:rPr>
+          <w:rFonts w:cstheme="minorHAnsi"/>
+        </w:rPr>
+        <w:t xml:space="preserve"> method</w:t>
+      </w:r>
+      <w:r>
+        <w:rPr>
+          <w:rFonts w:cstheme="minorHAnsi"/>
+        </w:rPr>
+        <w:t>.</w:t>
+      </w:r>
+      <w:r>
+        <w:rPr>
+          <w:rFonts w:cstheme="minorHAnsi"/>
+        </w:rPr>
+        <w:t xml:space="preserve"> The </w:t>
+      </w:r>
+      <w:r>
+        <w:rPr>
+          <w:rFonts w:cstheme="minorHAnsi"/>
+        </w:rPr>
+        <w:t>original</w:t>
+      </w:r>
+      <w:r>
+        <w:rPr>
+          <w:rFonts w:cstheme="minorHAnsi"/>
+        </w:rPr>
+        <w:t xml:space="preserve"> </w:t>
+      </w:r>
+      <w:r>
+        <w:rPr>
+          <w:rFonts w:cstheme="minorHAnsi"/>
+          <w:b/>
+          <w:bCs/>
+        </w:rPr>
+        <w:t>Item</w:t>
+      </w:r>
+      <w:r>
+        <w:rPr>
+          <w:rFonts w:cstheme="minorHAnsi"/>
+        </w:rPr>
+        <w:t xml:space="preserve"> is removed from the </w:t>
+      </w:r>
+      <w:r>
+        <w:rPr>
+          <w:rFonts w:cstheme="minorHAnsi"/>
+          <w:b/>
+          <w:bCs/>
+        </w:rPr>
+        <w:t>Actor</w:t>
+      </w:r>
+      <w:r>
+        <w:rPr>
+          <w:rFonts w:cstheme="minorHAnsi"/>
+        </w:rPr>
+        <w:t xml:space="preserve"> inventory and </w:t>
+      </w:r>
+      <w:r>
+        <w:rPr>
+          <w:rFonts w:cstheme="minorHAnsi"/>
+        </w:rPr>
+        <w:t>the new</w:t>
+      </w:r>
+      <w:r>
+        <w:rPr>
+          <w:rFonts w:cstheme="minorHAnsi"/>
+        </w:rPr>
+        <w:t xml:space="preserve"> upgraded</w:t>
+      </w:r>
+      <w:r>
+        <w:rPr>
+          <w:rFonts w:cstheme="minorHAnsi"/>
+        </w:rPr>
+        <w:t xml:space="preserve"> </w:t>
+      </w:r>
+      <w:r>
+        <w:rPr>
+          <w:rFonts w:cstheme="minorHAnsi"/>
+          <w:b/>
+          <w:bCs/>
+        </w:rPr>
+        <w:t>Item</w:t>
+      </w:r>
+      <w:r>
+        <w:rPr>
+          <w:rFonts w:cstheme="minorHAnsi"/>
+        </w:rPr>
+        <w:t xml:space="preserve"> is added.</w:t>
+      </w:r>
+      <w:r>
+        <w:rPr>
+          <w:rFonts w:cstheme="minorHAnsi"/>
+        </w:rPr>
+        <w:t xml:space="preserve"> When this is done on a </w:t>
+      </w:r>
+      <w:proofErr w:type="spellStart"/>
+      <w:r>
+        <w:rPr>
+          <w:rFonts w:cstheme="minorHAnsi"/>
+          <w:b/>
+          <w:bCs/>
+        </w:rPr>
+        <w:t>ZombieArm</w:t>
+      </w:r>
+      <w:proofErr w:type="spellEnd"/>
+      <w:r>
+        <w:rPr>
+          <w:rFonts w:cstheme="minorHAnsi"/>
+          <w:b/>
+          <w:bCs/>
+        </w:rPr>
+        <w:t xml:space="preserve"> </w:t>
+      </w:r>
+      <w:r>
+        <w:rPr>
+          <w:rFonts w:cstheme="minorHAnsi"/>
+        </w:rPr>
+        <w:t xml:space="preserve">(which is </w:t>
+      </w:r>
+      <w:proofErr w:type="spellStart"/>
+      <w:proofErr w:type="gramStart"/>
+      <w:r>
+        <w:rPr>
+          <w:rFonts w:cstheme="minorHAnsi"/>
+        </w:rPr>
+        <w:t>a</w:t>
+      </w:r>
+      <w:proofErr w:type="spellEnd"/>
+      <w:proofErr w:type="gramEnd"/>
+      <w:r>
+        <w:rPr>
+          <w:rFonts w:cstheme="minorHAnsi"/>
+        </w:rPr>
+        <w:t xml:space="preserve"> </w:t>
+      </w:r>
+      <w:r>
+        <w:rPr>
+          <w:rFonts w:cstheme="minorHAnsi"/>
+          <w:b/>
+          <w:bCs/>
+        </w:rPr>
+        <w:t>Item</w:t>
+      </w:r>
+      <w:r>
+        <w:rPr>
+          <w:rFonts w:cstheme="minorHAnsi"/>
+        </w:rPr>
+        <w:t xml:space="preserve"> </w:t>
+      </w:r>
+      <w:r>
+        <w:rPr>
+          <w:rFonts w:cstheme="minorHAnsi"/>
+        </w:rPr>
+        <w:t>subc</w:t>
+      </w:r>
+      <w:r>
+        <w:rPr>
+          <w:rFonts w:cstheme="minorHAnsi"/>
+        </w:rPr>
+        <w:t>lass)</w:t>
+      </w:r>
+      <w:r>
+        <w:rPr>
+          <w:rFonts w:cstheme="minorHAnsi"/>
+        </w:rPr>
+        <w:t>, the</w:t>
+      </w:r>
+      <w:r>
+        <w:rPr>
+          <w:rFonts w:cstheme="minorHAnsi"/>
+        </w:rPr>
+        <w:t xml:space="preserve"> </w:t>
+      </w:r>
+      <w:proofErr w:type="spellStart"/>
+      <w:r>
+        <w:rPr>
+          <w:rFonts w:cstheme="minorHAnsi"/>
+          <w:b/>
+          <w:bCs/>
+        </w:rPr>
+        <w:t>ZombieArm.upgrade</w:t>
+      </w:r>
+      <w:proofErr w:type="spellEnd"/>
+      <w:r>
+        <w:rPr>
+          <w:rFonts w:cstheme="minorHAnsi"/>
+          <w:b/>
+          <w:bCs/>
+        </w:rPr>
+        <w:t>()</w:t>
+      </w:r>
+      <w:r>
+        <w:rPr>
+          <w:rFonts w:cstheme="minorHAnsi"/>
+        </w:rPr>
+        <w:t xml:space="preserve"> returns a </w:t>
+      </w:r>
+      <w:proofErr w:type="spellStart"/>
+      <w:r>
+        <w:rPr>
+          <w:rFonts w:cstheme="minorHAnsi"/>
+          <w:b/>
+          <w:bCs/>
+        </w:rPr>
+        <w:t>Zom</w:t>
+      </w:r>
+      <w:r>
+        <w:rPr>
+          <w:rFonts w:cstheme="minorHAnsi"/>
+          <w:b/>
+          <w:bCs/>
+        </w:rPr>
+        <w:t>bieClub</w:t>
+      </w:r>
+      <w:proofErr w:type="spellEnd"/>
+      <w:r>
+        <w:rPr>
+          <w:rFonts w:cstheme="minorHAnsi"/>
+        </w:rPr>
+        <w:t xml:space="preserve"> which deals more </w:t>
+      </w:r>
+      <w:r>
+        <w:rPr>
+          <w:rFonts w:cstheme="minorHAnsi"/>
+        </w:rPr>
+        <w:t>damage.</w:t>
+      </w:r>
+      <w:r>
+        <w:rPr>
+          <w:rFonts w:cstheme="minorHAnsi"/>
+        </w:rPr>
+        <w:t xml:space="preserve"> </w:t>
+      </w:r>
+      <w:r>
+        <w:t xml:space="preserve">For a </w:t>
+      </w:r>
+      <w:proofErr w:type="spellStart"/>
+      <w:r>
+        <w:rPr>
+          <w:b/>
+          <w:bCs/>
+        </w:rPr>
+        <w:t>ZombieLeg</w:t>
+      </w:r>
+      <w:proofErr w:type="spellEnd"/>
+      <w:r>
+        <w:t>,</w:t>
+      </w:r>
+      <w:r>
+        <w:t xml:space="preserve"> </w:t>
+      </w:r>
+      <w:proofErr w:type="spellStart"/>
+      <w:r>
+        <w:rPr>
+          <w:b/>
+          <w:bCs/>
+        </w:rPr>
+        <w:t>ZombieLeg.upgrade</w:t>
+      </w:r>
+      <w:proofErr w:type="spellEnd"/>
+      <w:r>
+        <w:rPr>
+          <w:b/>
+          <w:bCs/>
+        </w:rPr>
+        <w:t>()</w:t>
+      </w:r>
+      <w:r>
+        <w:t xml:space="preserve"> will return a </w:t>
+      </w:r>
+      <w:proofErr w:type="spellStart"/>
+      <w:r>
+        <w:rPr>
+          <w:b/>
+          <w:bCs/>
+        </w:rPr>
+        <w:t>ZombieMace</w:t>
+      </w:r>
+      <w:proofErr w:type="spellEnd"/>
+      <w:r>
+        <w:t>.</w:t>
+      </w:r>
     </w:p>
     <w:p>
       <w:pPr>
@@ -4387,6 +5088,7 @@
           <w:sz w:val="32"/>
           <w:szCs w:val="32"/>
         </w:rPr>
+        <w:lastRenderedPageBreak/>
         <w:t>Rising from the dead</w:t>
       </w:r>
     </w:p>
@@ -4411,6 +5113,226 @@
           <w:bCs/>
         </w:rPr>
         <w:t>f you’re killed by a Zombie, you become a Zombie yourself. After a Human is killed, and its corpse should rise from the dead as a Zombie 5-10 turns later.</w:t>
+      </w:r>
+    </w:p>
+    <w:p>
+      <w:pPr>
+        <w:spacing w:after="120"/>
+        <w:ind w:left="720"/>
+      </w:pPr>
+      <w:r>
+        <w:t xml:space="preserve">A </w:t>
+      </w:r>
+      <w:proofErr w:type="spellStart"/>
+      <w:r>
+        <w:rPr>
+          <w:b/>
+          <w:bCs/>
+        </w:rPr>
+        <w:t>HumanCorpse</w:t>
+      </w:r>
+      <w:proofErr w:type="spellEnd"/>
+      <w:r>
+        <w:t xml:space="preserve"> </w:t>
+      </w:r>
+      <w:r>
+        <w:t xml:space="preserve">is created </w:t>
+      </w:r>
+      <w:r>
+        <w:t>that</w:t>
+      </w:r>
+      <w:r>
+        <w:t xml:space="preserve"> inherits </w:t>
+      </w:r>
+      <w:proofErr w:type="spellStart"/>
+      <w:r>
+        <w:rPr>
+          <w:b/>
+          <w:bCs/>
+        </w:rPr>
+        <w:t>PortableItem</w:t>
+      </w:r>
+      <w:proofErr w:type="spellEnd"/>
+      <w:r>
+        <w:t xml:space="preserve">. It replaces </w:t>
+      </w:r>
+      <w:r>
+        <w:rPr>
+          <w:b/>
+          <w:bCs/>
+        </w:rPr>
+        <w:t>Human</w:t>
+      </w:r>
+      <w:r>
+        <w:t xml:space="preserve"> when </w:t>
+      </w:r>
+      <w:r>
+        <w:t xml:space="preserve">they are killed. </w:t>
+      </w:r>
+      <w:proofErr w:type="spellStart"/>
+      <w:r>
+        <w:rPr>
+          <w:b/>
+          <w:bCs/>
+        </w:rPr>
+        <w:t>HumanCorpse</w:t>
+      </w:r>
+      <w:proofErr w:type="spellEnd"/>
+      <w:r>
+        <w:t xml:space="preserve"> has a </w:t>
+      </w:r>
+      <w:r>
+        <w:t>randomly generated death timer between 5-10 turns.</w:t>
+      </w:r>
+      <w:r>
+        <w:t xml:space="preserve"> Each turn, the death timer decrements</w:t>
+      </w:r>
+      <w:r>
+        <w:t xml:space="preserve"> by using the </w:t>
+      </w:r>
+      <w:proofErr w:type="spellStart"/>
+      <w:r>
+        <w:rPr>
+          <w:b/>
+          <w:bCs/>
+        </w:rPr>
+        <w:t>HumanCorpse.tick</w:t>
+      </w:r>
+      <w:proofErr w:type="spellEnd"/>
+      <w:r>
+        <w:rPr>
+          <w:b/>
+          <w:bCs/>
+        </w:rPr>
+        <w:t>(...)</w:t>
+      </w:r>
+      <w:r>
+        <w:t xml:space="preserve"> method</w:t>
+      </w:r>
+      <w:r>
+        <w:t xml:space="preserve">. Once the death timer is less or equal to 0, </w:t>
+      </w:r>
+      <w:r>
+        <w:t xml:space="preserve">a </w:t>
+      </w:r>
+      <w:r>
+        <w:rPr>
+          <w:b/>
+          <w:bCs/>
+        </w:rPr>
+        <w:t>Zombie</w:t>
+      </w:r>
+      <w:r>
+        <w:t xml:space="preserve"> will be spawned at </w:t>
+      </w:r>
+      <w:r>
+        <w:t xml:space="preserve">the </w:t>
+      </w:r>
+      <w:proofErr w:type="spellStart"/>
+      <w:r>
+        <w:rPr>
+          <w:b/>
+          <w:bCs/>
+        </w:rPr>
+        <w:t>HumanCorpse</w:t>
+      </w:r>
+      <w:proofErr w:type="spellEnd"/>
+      <w:r>
+        <w:t xml:space="preserve"> location or adjacent location if an </w:t>
+      </w:r>
+      <w:r>
+        <w:rPr>
+          <w:b/>
+          <w:bCs/>
+        </w:rPr>
+        <w:t>Actor</w:t>
+      </w:r>
+      <w:r>
+        <w:t xml:space="preserve"> is at </w:t>
+      </w:r>
+      <w:r>
+        <w:t xml:space="preserve">the </w:t>
+      </w:r>
+      <w:proofErr w:type="spellStart"/>
+      <w:r>
+        <w:rPr>
+          <w:b/>
+          <w:bCs/>
+        </w:rPr>
+        <w:t>HumanCorpse</w:t>
+      </w:r>
+      <w:proofErr w:type="spellEnd"/>
+      <w:r>
+        <w:t xml:space="preserve"> location. If there’s no </w:t>
+      </w:r>
+      <w:r>
+        <w:t xml:space="preserve">location to spawn, then the </w:t>
+      </w:r>
+      <w:r>
+        <w:rPr>
+          <w:b/>
+          <w:bCs/>
+        </w:rPr>
+        <w:t>Zombie</w:t>
+      </w:r>
+      <w:r>
+        <w:t xml:space="preserve"> will not spawn and will attempt to spawn again next turn.</w:t>
+      </w:r>
+      <w:r>
+        <w:t xml:space="preserve"> After the </w:t>
+      </w:r>
+      <w:r>
+        <w:rPr>
+          <w:b/>
+          <w:bCs/>
+        </w:rPr>
+        <w:t>Zombie</w:t>
+      </w:r>
+      <w:r>
+        <w:t xml:space="preserve"> is spawned, the </w:t>
+      </w:r>
+      <w:proofErr w:type="spellStart"/>
+      <w:r>
+        <w:rPr>
+          <w:b/>
+          <w:bCs/>
+        </w:rPr>
+        <w:t>HumanCorpse</w:t>
+      </w:r>
+      <w:proofErr w:type="spellEnd"/>
+      <w:r>
+        <w:t xml:space="preserve"> will be removed from the map.</w:t>
+      </w:r>
+    </w:p>
+    <w:p>
+      <w:pPr>
+        <w:spacing w:after="120"/>
+        <w:ind w:left="720"/>
+      </w:pPr>
+      <w:r>
+        <w:t xml:space="preserve">This works whether the </w:t>
+      </w:r>
+      <w:proofErr w:type="spellStart"/>
+      <w:r>
+        <w:rPr>
+          <w:b/>
+          <w:bCs/>
+        </w:rPr>
+        <w:t>HumanCorpse</w:t>
+      </w:r>
+      <w:proofErr w:type="spellEnd"/>
+      <w:r>
+        <w:t xml:space="preserve"> is on the ground or is being carried by an </w:t>
+      </w:r>
+      <w:r>
+        <w:rPr>
+          <w:b/>
+          <w:bCs/>
+        </w:rPr>
+        <w:t>Actor</w:t>
+      </w:r>
+      <w:r>
+        <w:t>.</w:t>
       </w:r>
     </w:p>
     <w:p>
@@ -4454,12 +5376,91 @@
     </w:p>
     <w:p>
       <w:pPr>
-        <w:ind w:left="851"/>
-      </w:pPr>
-    </w:p>
-    <w:p>
-      <w:pPr>
         <w:spacing w:after="120"/>
+        <w:ind w:left="720"/>
+      </w:pPr>
+      <w:r>
+        <w:t xml:space="preserve">A </w:t>
+      </w:r>
+      <w:r>
+        <w:rPr>
+          <w:b/>
+          <w:bCs/>
+        </w:rPr>
+        <w:t>Farmer</w:t>
+      </w:r>
+      <w:r>
+        <w:t xml:space="preserve"> will inherit from the </w:t>
+      </w:r>
+      <w:r>
+        <w:rPr>
+          <w:b/>
+          <w:bCs/>
+        </w:rPr>
+        <w:t>Human</w:t>
+      </w:r>
+      <w:r>
+        <w:t xml:space="preserve"> class. As a </w:t>
+      </w:r>
+      <w:r>
+        <w:rPr>
+          <w:b/>
+          <w:bCs/>
+        </w:rPr>
+        <w:t>Farmer</w:t>
+      </w:r>
+      <w:r>
+        <w:t xml:space="preserve"> will share the same</w:t>
+      </w:r>
+      <w:r>
+        <w:t xml:space="preserve"> </w:t>
+      </w:r>
+      <w:r>
+        <w:t xml:space="preserve">characteristics and abilities of a </w:t>
+      </w:r>
+      <w:r>
+        <w:rPr>
+          <w:b/>
+          <w:bCs/>
+        </w:rPr>
+        <w:t>Human</w:t>
+      </w:r>
+      <w:r>
+        <w:t xml:space="preserve">, we extend the </w:t>
+      </w:r>
+      <w:r>
+        <w:rPr>
+          <w:b/>
+          <w:bCs/>
+        </w:rPr>
+        <w:t>Human</w:t>
+      </w:r>
+      <w:r>
+        <w:t xml:space="preserve"> class as to adhere to the</w:t>
+      </w:r>
+      <w:r>
+        <w:t xml:space="preserve"> </w:t>
+      </w:r>
+      <w:r>
+        <w:t>"Don't Repeat Yourself" principle otherwise we would need to copy over the code from the</w:t>
+      </w:r>
+      <w:r>
+        <w:t xml:space="preserve"> </w:t>
+      </w:r>
+      <w:r>
+        <w:rPr>
+          <w:b/>
+          <w:bCs/>
+        </w:rPr>
+        <w:t>Human</w:t>
+      </w:r>
+      <w:r>
+        <w:t xml:space="preserve"> class.</w:t>
+      </w:r>
+    </w:p>
+    <w:p>
+      <w:pPr>
+        <w:spacing w:after="120"/>
         <w:rPr>
           <w:b/>
           <w:bCs/>
@@ -4491,6 +5492,314 @@
       <w:pPr>
         <w:ind w:left="709"/>
       </w:pPr>
+      <w:r>
+        <w:t xml:space="preserve">A </w:t>
+      </w:r>
+      <w:proofErr w:type="spellStart"/>
+      <w:r>
+        <w:rPr>
+          <w:b/>
+          <w:bCs/>
+        </w:rPr>
+        <w:t>SowBehaviour</w:t>
+      </w:r>
+      <w:proofErr w:type="spellEnd"/>
+      <w:r>
+        <w:t xml:space="preserve"> class </w:t>
+      </w:r>
+      <w:r>
+        <w:t>that</w:t>
+      </w:r>
+      <w:r>
+        <w:t xml:space="preserve"> </w:t>
+      </w:r>
+      <w:r>
+        <w:t xml:space="preserve">implements </w:t>
+      </w:r>
+      <w:r>
+        <w:rPr>
+          <w:b/>
+          <w:bCs/>
+        </w:rPr>
+        <w:t>Behaviour</w:t>
+      </w:r>
+      <w:r>
+        <w:t xml:space="preserve"> is created to be responsible </w:t>
+      </w:r>
+      <w:r>
+        <w:t xml:space="preserve">in determining whether </w:t>
+      </w:r>
+      <w:r>
+        <w:rPr>
+          <w:b/>
+          <w:bCs/>
+        </w:rPr>
+        <w:t>a Farmer</w:t>
+      </w:r>
+      <w:r>
+        <w:t xml:space="preserve"> can or will </w:t>
+      </w:r>
+      <w:r>
+        <w:t xml:space="preserve">sow. This is done by </w:t>
+      </w:r>
+      <w:r>
+        <w:t xml:space="preserve">checking adjacent locations from </w:t>
+      </w:r>
+      <w:r>
+        <w:rPr>
+          <w:b/>
+          <w:bCs/>
+        </w:rPr>
+        <w:t>Farmer</w:t>
+      </w:r>
+      <w:r>
+        <w:t xml:space="preserve"> for a </w:t>
+      </w:r>
+      <w:r>
+        <w:t xml:space="preserve">ground with a </w:t>
+      </w:r>
+      <w:proofErr w:type="spellStart"/>
+      <w:r>
+        <w:rPr>
+          <w:b/>
+          <w:bCs/>
+        </w:rPr>
+        <w:t>GroundCapability.SOWABLE</w:t>
+      </w:r>
+      <w:proofErr w:type="spellEnd"/>
+      <w:r>
+        <w:t xml:space="preserve"> </w:t>
+      </w:r>
+      <w:r>
+        <w:t xml:space="preserve">capability </w:t>
+      </w:r>
+      <w:r>
+        <w:t>which</w:t>
+      </w:r>
+      <w:r>
+        <w:t xml:space="preserve"> </w:t>
+      </w:r>
+      <w:r>
+        <w:t xml:space="preserve">was only given to </w:t>
+      </w:r>
+      <w:r>
+        <w:rPr>
+          <w:b/>
+          <w:bCs/>
+        </w:rPr>
+        <w:t>Dirt</w:t>
+      </w:r>
+      <w:r>
+        <w:t xml:space="preserve">. If such ground is found, then </w:t>
+      </w:r>
+      <w:r>
+        <w:t xml:space="preserve">a </w:t>
+      </w:r>
+      <w:proofErr w:type="spellStart"/>
+      <w:r>
+        <w:rPr>
+          <w:b/>
+          <w:bCs/>
+        </w:rPr>
+        <w:t>rand.nextInt</w:t>
+      </w:r>
+      <w:proofErr w:type="spellEnd"/>
+      <w:r>
+        <w:rPr>
+          <w:b/>
+          <w:bCs/>
+        </w:rPr>
+        <w:t>(100) &lt; 33</w:t>
+      </w:r>
+      <w:r>
+        <w:t xml:space="preserve"> condition is executed and if successful, </w:t>
+      </w:r>
+      <w:proofErr w:type="spellStart"/>
+      <w:r>
+        <w:rPr>
+          <w:b/>
+          <w:bCs/>
+        </w:rPr>
+        <w:t>SowBehaviour</w:t>
+      </w:r>
+      <w:proofErr w:type="spellEnd"/>
+      <w:r>
+        <w:t xml:space="preserve"> will return </w:t>
+      </w:r>
+      <w:r>
+        <w:t xml:space="preserve">a </w:t>
+      </w:r>
+      <w:proofErr w:type="spellStart"/>
+      <w:r>
+        <w:rPr>
+          <w:b/>
+          <w:bCs/>
+        </w:rPr>
+        <w:t>SowAction</w:t>
+      </w:r>
+      <w:proofErr w:type="spellEnd"/>
+      <w:r>
+        <w:t xml:space="preserve">, with the sow location stored </w:t>
+      </w:r>
+      <w:r>
+        <w:t xml:space="preserve">in it. If it is not successful, then it will return </w:t>
+      </w:r>
+      <w:r>
+        <w:rPr>
+          <w:b/>
+          <w:bCs/>
+        </w:rPr>
+        <w:t>null</w:t>
+      </w:r>
+      <w:r>
+        <w:t>.</w:t>
+      </w:r>
+      <w:r>
+        <w:t xml:space="preserve"> </w:t>
+      </w:r>
+      <w:r>
+        <w:t xml:space="preserve">When </w:t>
+      </w:r>
+      <w:r>
+        <w:t xml:space="preserve">a </w:t>
+      </w:r>
+      <w:proofErr w:type="spellStart"/>
+      <w:r>
+        <w:rPr>
+          <w:b/>
+          <w:bCs/>
+        </w:rPr>
+        <w:t>SowAction</w:t>
+      </w:r>
+      <w:proofErr w:type="spellEnd"/>
+      <w:r>
+        <w:t xml:space="preserve"> is executed, the </w:t>
+      </w:r>
+      <w:r>
+        <w:t xml:space="preserve">ground at </w:t>
+      </w:r>
+      <w:r>
+        <w:t>the</w:t>
+      </w:r>
+      <w:r>
+        <w:t xml:space="preserve"> stored </w:t>
+      </w:r>
+      <w:r>
+        <w:t>location</w:t>
+      </w:r>
+      <w:r>
+        <w:t xml:space="preserve"> is set to</w:t>
+      </w:r>
+      <w:r>
+        <w:t xml:space="preserve"> a </w:t>
+      </w:r>
+      <w:r>
+        <w:rPr>
+          <w:b/>
+          <w:bCs/>
+        </w:rPr>
+        <w:t>Crop</w:t>
+      </w:r>
+      <w:r>
+        <w:t xml:space="preserve"> ground.</w:t>
+      </w:r>
+      <w:r>
+        <w:t xml:space="preserve"> </w:t>
+      </w:r>
+      <w:r>
+        <w:t>(</w:t>
+      </w:r>
+      <w:r>
+        <w:rPr>
+          <w:b/>
+          <w:bCs/>
+        </w:rPr>
+        <w:t>Crop</w:t>
+      </w:r>
+      <w:r>
+        <w:t xml:space="preserve"> is discussed further in the next section)</w:t>
+      </w:r>
+    </w:p>
+    <w:p>
+      <w:pPr>
+        <w:ind w:left="709"/>
+      </w:pPr>
+      <w:r>
+        <w:t xml:space="preserve">A </w:t>
+      </w:r>
+      <w:proofErr w:type="spellStart"/>
+      <w:r>
+        <w:rPr>
+          <w:b/>
+          <w:bCs/>
+        </w:rPr>
+        <w:t>SowBehaviour</w:t>
+      </w:r>
+      <w:proofErr w:type="spellEnd"/>
+      <w:r>
+        <w:t xml:space="preserve"> will be </w:t>
+      </w:r>
+      <w:r>
+        <w:t xml:space="preserve">added </w:t>
+      </w:r>
+      <w:r>
+        <w:t xml:space="preserve">to the </w:t>
+      </w:r>
+      <w:r>
+        <w:rPr>
+          <w:b/>
+          <w:bCs/>
+        </w:rPr>
+        <w:t>Farmer</w:t>
+      </w:r>
+      <w:r>
+        <w:t xml:space="preserve"> </w:t>
+      </w:r>
+      <w:r>
+        <w:rPr>
+          <w:b/>
+          <w:bCs/>
+        </w:rPr>
+        <w:t>behaviours</w:t>
+      </w:r>
+      <w:r>
+        <w:t xml:space="preserve"> attribute</w:t>
+      </w:r>
+      <w:r>
+        <w:t xml:space="preserve"> so it will be executed if </w:t>
+      </w:r>
+      <w:r>
+        <w:t xml:space="preserve">all prior </w:t>
+      </w:r>
+      <w:r>
+        <w:rPr>
+          <w:b/>
+          <w:bCs/>
+        </w:rPr>
+        <w:t>Behaviour</w:t>
+      </w:r>
+      <w:r>
+        <w:t xml:space="preserve"> returns null.</w:t>
+      </w:r>
+      <w:r>
+        <w:t xml:space="preserve"> </w:t>
+      </w:r>
+      <w:r>
+        <w:t xml:space="preserve">This method wasn’t implemented in the </w:t>
+      </w:r>
+      <w:r>
+        <w:rPr>
+          <w:b/>
+          <w:bCs/>
+        </w:rPr>
+        <w:t>Farmer</w:t>
+      </w:r>
+      <w:r>
+        <w:t xml:space="preserve"> class </w:t>
+      </w:r>
+      <w:r>
+        <w:t xml:space="preserve">as it will add an extra responsibility for it and </w:t>
+      </w:r>
     </w:p>
     <w:p>
       <w:pPr>
@@ -4526,6 +5835,154 @@
       <w:pPr>
         <w:ind w:left="709"/>
       </w:pPr>
+      <w:r>
+        <w:rPr>
+          <w:b/>
+          <w:bCs/>
+        </w:rPr>
+        <w:t>Crop</w:t>
+      </w:r>
+      <w:r>
+        <w:t xml:space="preserve"> </w:t>
+      </w:r>
+      <w:r>
+        <w:t xml:space="preserve">is a class that inherits </w:t>
+      </w:r>
+      <w:r>
+        <w:rPr>
+          <w:b/>
+          <w:bCs/>
+        </w:rPr>
+        <w:t>Ground</w:t>
+      </w:r>
+      <w:r>
+        <w:t xml:space="preserve"> and has a</w:t>
+      </w:r>
+      <w:r>
+        <w:t xml:space="preserve">n attribute named </w:t>
+      </w:r>
+      <w:proofErr w:type="spellStart"/>
+      <w:r>
+        <w:rPr>
+          <w:b/>
+          <w:bCs/>
+        </w:rPr>
+        <w:t>ripeTime</w:t>
+      </w:r>
+      <w:proofErr w:type="spellEnd"/>
+      <w:r>
+        <w:t xml:space="preserve"> </w:t>
+      </w:r>
+      <w:r>
+        <w:t>which is initialised to 20.</w:t>
+      </w:r>
+      <w:r>
+        <w:t xml:space="preserve"> It also </w:t>
+      </w:r>
+      <w:r>
+        <w:t>has</w:t>
+      </w:r>
+      <w:r>
+        <w:t xml:space="preserve"> a </w:t>
+      </w:r>
+      <w:proofErr w:type="spellStart"/>
+      <w:r>
+        <w:rPr>
+          <w:b/>
+          <w:bCs/>
+        </w:rPr>
+        <w:t>CropCapability.UNRIPE</w:t>
+      </w:r>
+      <w:proofErr w:type="spellEnd"/>
+      <w:r>
+        <w:t xml:space="preserve"> capability to indicate </w:t>
+      </w:r>
+      <w:r>
+        <w:t>it is unripe.</w:t>
+      </w:r>
+      <w:r>
+        <w:t xml:space="preserve"> Each turn, its </w:t>
+      </w:r>
+      <w:r>
+        <w:rPr>
+          <w:b/>
+          <w:bCs/>
+        </w:rPr>
+        <w:t>tick(...)</w:t>
+      </w:r>
+      <w:r>
+        <w:t xml:space="preserve"> method is called and </w:t>
+      </w:r>
+      <w:proofErr w:type="spellStart"/>
+      <w:r>
+        <w:rPr>
+          <w:b/>
+          <w:bCs/>
+        </w:rPr>
+        <w:t>ripeTime</w:t>
+      </w:r>
+      <w:proofErr w:type="spellEnd"/>
+      <w:r>
+        <w:rPr>
+          <w:b/>
+          <w:bCs/>
+        </w:rPr>
+        <w:t xml:space="preserve"> </w:t>
+      </w:r>
+      <w:r>
+        <w:t xml:space="preserve">decrements each time. Once </w:t>
+      </w:r>
+      <w:proofErr w:type="spellStart"/>
+      <w:r>
+        <w:rPr>
+          <w:b/>
+          <w:bCs/>
+        </w:rPr>
+        <w:t>ripeTime</w:t>
+      </w:r>
+      <w:proofErr w:type="spellEnd"/>
+      <w:r>
+        <w:t xml:space="preserve"> is less or </w:t>
+      </w:r>
+      <w:r>
+        <w:t xml:space="preserve">equal to 0, </w:t>
+      </w:r>
+      <w:r>
+        <w:t xml:space="preserve">its </w:t>
+      </w:r>
+      <w:proofErr w:type="spellStart"/>
+      <w:r>
+        <w:rPr>
+          <w:b/>
+          <w:bCs/>
+        </w:rPr>
+        <w:t>CropCapability.UNRIPE</w:t>
+      </w:r>
+      <w:proofErr w:type="spellEnd"/>
+      <w:r>
+        <w:t xml:space="preserve"> capability is removed and </w:t>
+      </w:r>
+      <w:r>
+        <w:t xml:space="preserve">a </w:t>
+      </w:r>
+      <w:proofErr w:type="spellStart"/>
+      <w:r>
+        <w:rPr>
+          <w:b/>
+          <w:bCs/>
+        </w:rPr>
+        <w:t>CropCapability.RIPE</w:t>
+      </w:r>
+      <w:proofErr w:type="spellEnd"/>
+      <w:r>
+        <w:t xml:space="preserve"> capability is added to indicate it is ripe.</w:t>
+      </w:r>
+      <w:r>
+        <w:t xml:space="preserve"> It’s display character will also be changed</w:t>
+      </w:r>
+      <w:r>
+        <w:t xml:space="preserve"> so the player can visually identify a ripe crop.</w:t>
+      </w:r>
     </w:p>
     <w:p>
       <w:pPr>
@@ -4559,8 +6016,254 @@
     </w:p>
     <w:p>
       <w:pPr>
-        <w:ind w:left="851"/>
-      </w:pPr>
+        <w:ind w:left="720"/>
+      </w:pPr>
+      <w:r>
+        <w:t xml:space="preserve">A </w:t>
+      </w:r>
+      <w:proofErr w:type="spellStart"/>
+      <w:r>
+        <w:rPr>
+          <w:b/>
+          <w:bCs/>
+        </w:rPr>
+        <w:t>FertilizeBehaviour</w:t>
+      </w:r>
+      <w:proofErr w:type="spellEnd"/>
+      <w:r>
+        <w:t xml:space="preserve"> class that implements </w:t>
+      </w:r>
+      <w:r>
+        <w:rPr>
+          <w:b/>
+          <w:bCs/>
+        </w:rPr>
+        <w:t>Behaviour</w:t>
+      </w:r>
+      <w:r>
+        <w:t xml:space="preserve"> is created</w:t>
+      </w:r>
+      <w:r>
+        <w:t xml:space="preserve"> to be responsible in determining whether a </w:t>
+      </w:r>
+      <w:r>
+        <w:rPr>
+          <w:b/>
+          <w:bCs/>
+        </w:rPr>
+        <w:t>Farmer</w:t>
+      </w:r>
+      <w:r>
+        <w:t xml:space="preserve"> can </w:t>
+      </w:r>
+      <w:r>
+        <w:t xml:space="preserve">fertilize. </w:t>
+      </w:r>
+      <w:r>
+        <w:t xml:space="preserve">The </w:t>
+      </w:r>
+      <w:proofErr w:type="spellStart"/>
+      <w:r>
+        <w:rPr>
+          <w:b/>
+          <w:bCs/>
+        </w:rPr>
+        <w:t>getAction</w:t>
+      </w:r>
+      <w:proofErr w:type="spellEnd"/>
+      <w:r>
+        <w:rPr>
+          <w:b/>
+          <w:bCs/>
+        </w:rPr>
+        <w:t>(...)</w:t>
+      </w:r>
+      <w:r>
+        <w:t xml:space="preserve"> method is overridden </w:t>
+      </w:r>
+      <w:r>
+        <w:t xml:space="preserve">to check if the </w:t>
+      </w:r>
+      <w:r>
+        <w:rPr>
+          <w:b/>
+          <w:bCs/>
+        </w:rPr>
+        <w:t>Ground</w:t>
+      </w:r>
+      <w:r>
+        <w:t xml:space="preserve">, the </w:t>
+      </w:r>
+      <w:r>
+        <w:rPr>
+          <w:b/>
+          <w:bCs/>
+        </w:rPr>
+        <w:t>Farmer</w:t>
+      </w:r>
+      <w:r>
+        <w:t xml:space="preserve"> is standing on is </w:t>
+      </w:r>
+      <w:r>
+        <w:t xml:space="preserve">an unripe crop by checking if it has the </w:t>
+      </w:r>
+      <w:proofErr w:type="spellStart"/>
+      <w:r>
+        <w:rPr>
+          <w:b/>
+          <w:bCs/>
+        </w:rPr>
+        <w:t>CropCapability.UNRIPE</w:t>
+      </w:r>
+      <w:proofErr w:type="spellEnd"/>
+      <w:r>
+        <w:t xml:space="preserve"> capability. If it does, then it retu</w:t>
+      </w:r>
+      <w:r>
+        <w:t xml:space="preserve">rns a </w:t>
+      </w:r>
+      <w:proofErr w:type="spellStart"/>
+      <w:r>
+        <w:rPr>
+          <w:b/>
+          <w:bCs/>
+        </w:rPr>
+        <w:t>FertilizeAction</w:t>
+      </w:r>
+      <w:proofErr w:type="spellEnd"/>
+      <w:r>
+        <w:t xml:space="preserve">, else it’ll return </w:t>
+      </w:r>
+      <w:r>
+        <w:rPr>
+          <w:b/>
+          <w:bCs/>
+        </w:rPr>
+        <w:t>null</w:t>
+      </w:r>
+      <w:r>
+        <w:t>.</w:t>
+      </w:r>
+    </w:p>
+    <w:p>
+      <w:pPr>
+        <w:ind w:left="720"/>
+      </w:pPr>
+      <w:r>
+        <w:lastRenderedPageBreak/>
+        <w:t xml:space="preserve">When the </w:t>
+      </w:r>
+      <w:proofErr w:type="spellStart"/>
+      <w:r>
+        <w:rPr>
+          <w:b/>
+          <w:bCs/>
+        </w:rPr>
+        <w:t>FertilizeAction</w:t>
+      </w:r>
+      <w:proofErr w:type="spellEnd"/>
+      <w:r>
+        <w:t xml:space="preserve"> is executed, </w:t>
+      </w:r>
+      <w:r>
+        <w:t xml:space="preserve">it uses the </w:t>
+      </w:r>
+      <w:proofErr w:type="spellStart"/>
+      <w:r>
+        <w:rPr>
+          <w:b/>
+          <w:bCs/>
+        </w:rPr>
+        <w:t>Ground.fertilize</w:t>
+      </w:r>
+      <w:proofErr w:type="spellEnd"/>
+      <w:r>
+        <w:rPr>
+          <w:b/>
+          <w:bCs/>
+        </w:rPr>
+        <w:t>(...)</w:t>
+      </w:r>
+      <w:r>
+        <w:t xml:space="preserve"> method</w:t>
+      </w:r>
+      <w:r>
+        <w:t xml:space="preserve"> which will reduce the </w:t>
+      </w:r>
+      <w:r>
+        <w:rPr>
+          <w:b/>
+          <w:bCs/>
+        </w:rPr>
+        <w:t xml:space="preserve">Crop </w:t>
+      </w:r>
+      <w:proofErr w:type="spellStart"/>
+      <w:r>
+        <w:rPr>
+          <w:b/>
+          <w:bCs/>
+        </w:rPr>
+        <w:t>ripeTime</w:t>
+      </w:r>
+      <w:proofErr w:type="spellEnd"/>
+      <w:r>
+        <w:t xml:space="preserve"> by 10.</w:t>
+      </w:r>
+    </w:p>
+    <w:p>
+      <w:pPr>
+        <w:ind w:left="720"/>
+      </w:pPr>
+      <w:r>
+        <w:t xml:space="preserve">The </w:t>
+      </w:r>
+      <w:proofErr w:type="spellStart"/>
+      <w:r>
+        <w:rPr>
+          <w:b/>
+          <w:bCs/>
+        </w:rPr>
+        <w:t>FertilizeBehaviour</w:t>
+      </w:r>
+      <w:proofErr w:type="spellEnd"/>
+      <w:r>
+        <w:t xml:space="preserve"> will be added to the </w:t>
+      </w:r>
+      <w:r>
+        <w:rPr>
+          <w:b/>
+          <w:bCs/>
+        </w:rPr>
+        <w:t>Farmer</w:t>
+      </w:r>
+      <w:r>
+        <w:t xml:space="preserve"> </w:t>
+      </w:r>
+      <w:r>
+        <w:rPr>
+          <w:b/>
+          <w:bCs/>
+        </w:rPr>
+        <w:t>behaviours</w:t>
+      </w:r>
+      <w:r>
+        <w:t xml:space="preserve"> attribute. The reasoning for this design </w:t>
+      </w:r>
+      <w:r>
+        <w:t xml:space="preserve">is the same as </w:t>
+      </w:r>
+      <w:proofErr w:type="spellStart"/>
+      <w:r>
+        <w:rPr>
+          <w:b/>
+          <w:bCs/>
+        </w:rPr>
+        <w:t>SowBehaviour</w:t>
+      </w:r>
+      <w:proofErr w:type="spellEnd"/>
+      <w:r>
+        <w:t>.</w:t>
+      </w:r>
     </w:p>
     <w:p>
       <w:pPr>
@@ -4596,6 +6299,585 @@
       <w:pPr>
         <w:ind w:left="709"/>
       </w:pPr>
+      <w:r>
+        <w:t xml:space="preserve">A </w:t>
+      </w:r>
+      <w:proofErr w:type="spellStart"/>
+      <w:r>
+        <w:rPr>
+          <w:b/>
+          <w:bCs/>
+        </w:rPr>
+        <w:t>H</w:t>
+      </w:r>
+      <w:r>
+        <w:rPr>
+          <w:b/>
+          <w:bCs/>
+        </w:rPr>
+        <w:t>arvestBehaviour</w:t>
+      </w:r>
+      <w:proofErr w:type="spellEnd"/>
+      <w:r>
+        <w:t xml:space="preserve"> that implements </w:t>
+      </w:r>
+      <w:r>
+        <w:rPr>
+          <w:b/>
+          <w:bCs/>
+        </w:rPr>
+        <w:t>Behaviour</w:t>
+      </w:r>
+      <w:r>
+        <w:t xml:space="preserve"> </w:t>
+      </w:r>
+      <w:r>
+        <w:t xml:space="preserve">is created to be responsible in </w:t>
+      </w:r>
+      <w:r>
+        <w:t xml:space="preserve">checking if there is a ripe crop </w:t>
+      </w:r>
+      <w:r>
+        <w:t xml:space="preserve">at or </w:t>
+      </w:r>
+      <w:r>
+        <w:t xml:space="preserve">adjacent </w:t>
+      </w:r>
+      <w:r>
+        <w:t xml:space="preserve">to the </w:t>
+      </w:r>
+      <w:r>
+        <w:rPr>
+          <w:b/>
+          <w:bCs/>
+        </w:rPr>
+        <w:t>Actor</w:t>
+      </w:r>
+      <w:r>
+        <w:t xml:space="preserve"> location</w:t>
+      </w:r>
+      <w:r>
+        <w:t>.</w:t>
+      </w:r>
+      <w:r>
+        <w:t xml:space="preserve"> This is done by checking </w:t>
+      </w:r>
+      <w:r>
+        <w:t xml:space="preserve">if the </w:t>
+      </w:r>
+      <w:r>
+        <w:rPr>
+          <w:b/>
+          <w:bCs/>
+        </w:rPr>
+        <w:t>Ground</w:t>
+      </w:r>
+      <w:r>
+        <w:t xml:space="preserve"> </w:t>
+      </w:r>
+      <w:r>
+        <w:t xml:space="preserve">has the </w:t>
+      </w:r>
+      <w:proofErr w:type="spellStart"/>
+      <w:r>
+        <w:rPr>
+          <w:b/>
+          <w:bCs/>
+        </w:rPr>
+        <w:t>CropCapability.RIPE</w:t>
+      </w:r>
+      <w:proofErr w:type="spellEnd"/>
+      <w:r>
+        <w:t xml:space="preserve"> capability. If it </w:t>
+      </w:r>
+      <w:r>
+        <w:t xml:space="preserve">finds a </w:t>
+      </w:r>
+      <w:r>
+        <w:rPr>
+          <w:b/>
+          <w:bCs/>
+        </w:rPr>
+        <w:t>Ground</w:t>
+      </w:r>
+      <w:r>
+        <w:t xml:space="preserve"> with that capability, then it will return a </w:t>
+      </w:r>
+      <w:proofErr w:type="spellStart"/>
+      <w:r>
+        <w:rPr>
+          <w:b/>
+          <w:bCs/>
+        </w:rPr>
+        <w:t>HarvestAction</w:t>
+      </w:r>
+      <w:proofErr w:type="spellEnd"/>
+      <w:r>
+        <w:t xml:space="preserve"> </w:t>
+      </w:r>
+      <w:r>
+        <w:t xml:space="preserve">with the </w:t>
+      </w:r>
+      <w:r>
+        <w:rPr>
+          <w:b/>
+          <w:bCs/>
+        </w:rPr>
+        <w:t>L</w:t>
+      </w:r>
+      <w:r>
+        <w:rPr>
+          <w:b/>
+          <w:bCs/>
+        </w:rPr>
+        <w:t>ocation</w:t>
+      </w:r>
+      <w:r>
+        <w:t xml:space="preserve"> of the </w:t>
+      </w:r>
+      <w:r>
+        <w:rPr>
+          <w:b/>
+          <w:bCs/>
+        </w:rPr>
+        <w:t>Ground</w:t>
+      </w:r>
+      <w:r>
+        <w:t xml:space="preserve"> stored in it</w:t>
+      </w:r>
+      <w:r>
+        <w:t xml:space="preserve">, else it’ll return </w:t>
+      </w:r>
+      <w:r>
+        <w:rPr>
+          <w:b/>
+          <w:bCs/>
+        </w:rPr>
+        <w:t>null</w:t>
+      </w:r>
+      <w:r>
+        <w:t>.</w:t>
+      </w:r>
+    </w:p>
+    <w:p>
+      <w:pPr>
+        <w:ind w:left="709"/>
+      </w:pPr>
+      <w:r>
+        <w:t xml:space="preserve">For </w:t>
+      </w:r>
+      <w:r>
+        <w:rPr>
+          <w:b/>
+          <w:bCs/>
+        </w:rPr>
+        <w:t>Player</w:t>
+      </w:r>
+      <w:r>
+        <w:t xml:space="preserve"> to be able to </w:t>
+      </w:r>
+      <w:r>
+        <w:t xml:space="preserve">harvest crop, </w:t>
+      </w:r>
+      <w:r>
+        <w:t xml:space="preserve">we use </w:t>
+      </w:r>
+      <w:r>
+        <w:t xml:space="preserve">the fact that </w:t>
+      </w:r>
+      <w:r>
+        <w:t xml:space="preserve">for </w:t>
+      </w:r>
+      <w:r>
+        <w:t>e</w:t>
+      </w:r>
+      <w:r>
+        <w:t>very</w:t>
+      </w:r>
+      <w:r>
+        <w:t xml:space="preserve"> turn</w:t>
+      </w:r>
+      <w:r>
+        <w:t>,</w:t>
+      </w:r>
+      <w:r>
+        <w:t xml:space="preserve"> </w:t>
+      </w:r>
+      <w:r>
+        <w:t>each</w:t>
+      </w:r>
+      <w:r>
+        <w:t xml:space="preserve"> </w:t>
+      </w:r>
+      <w:r>
+        <w:t>allowable actions of the</w:t>
+      </w:r>
+      <w:r>
+        <w:t xml:space="preserve"> </w:t>
+      </w:r>
+      <w:r>
+        <w:rPr>
+          <w:b/>
+          <w:bCs/>
+        </w:rPr>
+        <w:t>Ground</w:t>
+      </w:r>
+      <w:r>
+        <w:t xml:space="preserve"> adjacent to the</w:t>
+      </w:r>
+      <w:r>
+        <w:t xml:space="preserve"> </w:t>
+      </w:r>
+      <w:r>
+        <w:rPr>
+          <w:b/>
+          <w:bCs/>
+        </w:rPr>
+        <w:t>Player</w:t>
+      </w:r>
+      <w:r>
+        <w:t xml:space="preserve"> </w:t>
+      </w:r>
+      <w:r>
+        <w:t>is retrieve</w:t>
+      </w:r>
+      <w:r>
+        <w:t>d</w:t>
+      </w:r>
+      <w:r>
+        <w:t xml:space="preserve">. </w:t>
+      </w:r>
+      <w:r>
+        <w:t>So,</w:t>
+      </w:r>
+      <w:r>
+        <w:t xml:space="preserve"> having</w:t>
+      </w:r>
+      <w:r>
+        <w:t xml:space="preserve"> </w:t>
+      </w:r>
+      <w:proofErr w:type="spellStart"/>
+      <w:r>
+        <w:rPr>
+          <w:b/>
+          <w:bCs/>
+        </w:rPr>
+        <w:t>Crop</w:t>
+      </w:r>
+      <w:r>
+        <w:rPr>
+          <w:b/>
+          <w:bCs/>
+        </w:rPr>
+        <w:t>.allowableAction</w:t>
+      </w:r>
+      <w:proofErr w:type="spellEnd"/>
+      <w:r>
+        <w:rPr>
+          <w:b/>
+          <w:bCs/>
+        </w:rPr>
+        <w:t>(...)</w:t>
+      </w:r>
+      <w:r>
+        <w:t xml:space="preserve"> </w:t>
+      </w:r>
+      <w:r>
+        <w:t xml:space="preserve">return </w:t>
+      </w:r>
+      <w:r>
+        <w:t>a</w:t>
+      </w:r>
+      <w:r>
+        <w:t>n</w:t>
+      </w:r>
+      <w:r>
+        <w:t xml:space="preserve"> </w:t>
+      </w:r>
+      <w:r>
+        <w:rPr>
+          <w:b/>
+          <w:bCs/>
+        </w:rPr>
+        <w:t xml:space="preserve">Actions </w:t>
+      </w:r>
+      <w:r>
+        <w:t xml:space="preserve">containing </w:t>
+      </w:r>
+      <w:proofErr w:type="spellStart"/>
+      <w:r>
+        <w:rPr>
+          <w:b/>
+          <w:bCs/>
+        </w:rPr>
+        <w:t>HarvestAction</w:t>
+      </w:r>
+      <w:proofErr w:type="spellEnd"/>
+      <w:r>
+        <w:t xml:space="preserve"> if </w:t>
+      </w:r>
+      <w:r>
+        <w:rPr>
+          <w:b/>
+          <w:bCs/>
+        </w:rPr>
+        <w:t>Crop</w:t>
+      </w:r>
+      <w:r>
+        <w:t xml:space="preserve"> has the </w:t>
+      </w:r>
+      <w:proofErr w:type="spellStart"/>
+      <w:r>
+        <w:rPr>
+          <w:b/>
+          <w:bCs/>
+        </w:rPr>
+        <w:t>CropCapability.RIPE</w:t>
+      </w:r>
+      <w:proofErr w:type="spellEnd"/>
+      <w:r>
+        <w:t xml:space="preserve"> will allow </w:t>
+      </w:r>
+      <w:r>
+        <w:rPr>
+          <w:b/>
+          <w:bCs/>
+        </w:rPr>
+        <w:t>Player</w:t>
+      </w:r>
+      <w:r>
+        <w:t xml:space="preserve"> to harvest crops.</w:t>
+      </w:r>
+    </w:p>
+    <w:p>
+      <w:pPr>
+        <w:ind w:left="709"/>
+      </w:pPr>
+      <w:r>
+        <w:t xml:space="preserve">When the </w:t>
+      </w:r>
+      <w:proofErr w:type="spellStart"/>
+      <w:r>
+        <w:rPr>
+          <w:b/>
+          <w:bCs/>
+        </w:rPr>
+        <w:t>HarvestAction</w:t>
+      </w:r>
+      <w:proofErr w:type="spellEnd"/>
+      <w:r>
+        <w:t xml:space="preserve"> is executed, </w:t>
+      </w:r>
+      <w:r>
+        <w:t xml:space="preserve">it </w:t>
+      </w:r>
+      <w:r>
+        <w:t xml:space="preserve">set the </w:t>
+      </w:r>
+      <w:r>
+        <w:rPr>
+          <w:b/>
+          <w:bCs/>
+        </w:rPr>
+        <w:t>Ground</w:t>
+      </w:r>
+      <w:r>
+        <w:t xml:space="preserve"> to </w:t>
+      </w:r>
+      <w:r>
+        <w:rPr>
+          <w:b/>
+          <w:bCs/>
+        </w:rPr>
+        <w:t>Dirt</w:t>
+      </w:r>
+      <w:r>
+        <w:t xml:space="preserve"> and generate </w:t>
+      </w:r>
+      <w:r>
+        <w:t>a food</w:t>
+      </w:r>
+      <w:r>
+        <w:t xml:space="preserve"> </w:t>
+      </w:r>
+      <w:r>
+        <w:rPr>
+          <w:b/>
+          <w:bCs/>
+        </w:rPr>
+        <w:t>Spinach</w:t>
+      </w:r>
+      <w:r>
+        <w:t xml:space="preserve">. The </w:t>
+      </w:r>
+      <w:r>
+        <w:rPr>
+          <w:b/>
+          <w:bCs/>
+        </w:rPr>
+        <w:t>Actor</w:t>
+      </w:r>
+      <w:r>
+        <w:t xml:space="preserve"> capability is checked</w:t>
+      </w:r>
+      <w:r>
+        <w:t xml:space="preserve">, if they have the </w:t>
+      </w:r>
+      <w:proofErr w:type="spellStart"/>
+      <w:r>
+        <w:rPr>
+          <w:b/>
+          <w:bCs/>
+        </w:rPr>
+        <w:t>ActorCapability.DROPS_HARVEST</w:t>
+      </w:r>
+      <w:proofErr w:type="spellEnd"/>
+      <w:r>
+        <w:t xml:space="preserve">, then </w:t>
+      </w:r>
+      <w:r>
+        <w:rPr>
+          <w:b/>
+          <w:bCs/>
+        </w:rPr>
+        <w:t>Spinach</w:t>
+      </w:r>
+      <w:r>
+        <w:t xml:space="preserve"> will be droppe</w:t>
+      </w:r>
+      <w:r>
+        <w:t xml:space="preserve">d to the ground. If they have the </w:t>
+      </w:r>
+      <w:proofErr w:type="spellStart"/>
+      <w:r>
+        <w:rPr>
+          <w:b/>
+          <w:bCs/>
+        </w:rPr>
+        <w:t>ActorCapability.POCKETS_HARVEST</w:t>
+      </w:r>
+      <w:proofErr w:type="spellEnd"/>
+      <w:r>
+        <w:t xml:space="preserve">, then </w:t>
+      </w:r>
+      <w:r>
+        <w:rPr>
+          <w:b/>
+          <w:bCs/>
+        </w:rPr>
+        <w:t>Spinach</w:t>
+      </w:r>
+      <w:r>
+        <w:t xml:space="preserve"> will be placed in their inventory. </w:t>
+      </w:r>
+      <w:r>
+        <w:rPr>
+          <w:b/>
+          <w:bCs/>
+        </w:rPr>
+        <w:t>Farmer</w:t>
+      </w:r>
+      <w:r>
+        <w:t xml:space="preserve"> will have the </w:t>
+      </w:r>
+      <w:r>
+        <w:t xml:space="preserve"> </w:t>
+      </w:r>
+      <w:proofErr w:type="spellStart"/>
+      <w:r>
+        <w:rPr>
+          <w:b/>
+          <w:bCs/>
+        </w:rPr>
+        <w:t>ActorCapability.DROPS_HARVEST</w:t>
+      </w:r>
+      <w:proofErr w:type="spellEnd"/>
+      <w:r>
+        <w:t xml:space="preserve"> capability and </w:t>
+      </w:r>
+      <w:r>
+        <w:rPr>
+          <w:b/>
+          <w:bCs/>
+        </w:rPr>
+        <w:t>Player</w:t>
+      </w:r>
+      <w:r>
+        <w:t xml:space="preserve"> will have the </w:t>
+      </w:r>
+      <w:proofErr w:type="spellStart"/>
+      <w:r>
+        <w:rPr>
+          <w:b/>
+          <w:bCs/>
+        </w:rPr>
+        <w:t>ActorCapability.POCKETS_HARVEST</w:t>
+      </w:r>
+      <w:proofErr w:type="spellEnd"/>
+      <w:r>
+        <w:t xml:space="preserve"> capability.</w:t>
+      </w:r>
+    </w:p>
+    <w:p>
+      <w:pPr>
+        <w:ind w:left="709"/>
+      </w:pPr>
+      <w:r>
+        <w:t xml:space="preserve">Again, </w:t>
+      </w:r>
+      <w:r>
+        <w:t xml:space="preserve">same as the </w:t>
+      </w:r>
+      <w:proofErr w:type="spellStart"/>
+      <w:r>
+        <w:rPr>
+          <w:b/>
+          <w:bCs/>
+        </w:rPr>
+        <w:t>SowBehaviour</w:t>
+      </w:r>
+      <w:proofErr w:type="spellEnd"/>
+      <w:r>
+        <w:t xml:space="preserve"> and </w:t>
+      </w:r>
+      <w:proofErr w:type="spellStart"/>
+      <w:r>
+        <w:rPr>
+          <w:b/>
+          <w:bCs/>
+        </w:rPr>
+        <w:t>FertilizeBehaviour</w:t>
+      </w:r>
+      <w:proofErr w:type="spellEnd"/>
+      <w:r>
+        <w:t xml:space="preserve">, it’ll be placed in the </w:t>
+      </w:r>
+      <w:r>
+        <w:rPr>
+          <w:b/>
+          <w:bCs/>
+        </w:rPr>
+        <w:t>Farmer behaviours</w:t>
+      </w:r>
+      <w:r>
+        <w:t xml:space="preserve"> attribute. The reasoning is also the same</w:t>
+      </w:r>
+      <w:r>
+        <w:t xml:space="preserve">, if all these behaviours were implemented in </w:t>
+      </w:r>
+      <w:r>
+        <w:rPr>
+          <w:b/>
+          <w:bCs/>
+        </w:rPr>
+        <w:t>Farmer</w:t>
+      </w:r>
+      <w:r>
+        <w:t xml:space="preserve">, then it will have </w:t>
+      </w:r>
+      <w:r>
+        <w:t>many responsibilities and the class will be large which will make it difficult to maintain.</w:t>
+      </w:r>
     </w:p>
     <w:p>
       <w:pPr>
@@ -4624,6 +6906,495 @@
       <w:pPr>
         <w:ind w:left="709"/>
       </w:pPr>
+      <w:r>
+        <w:t xml:space="preserve">A </w:t>
+      </w:r>
+      <w:r>
+        <w:rPr>
+          <w:b/>
+          <w:bCs/>
+        </w:rPr>
+        <w:t>Food</w:t>
+      </w:r>
+      <w:r>
+        <w:t xml:space="preserve"> </w:t>
+      </w:r>
+      <w:r>
+        <w:t xml:space="preserve">abstract </w:t>
+      </w:r>
+      <w:r>
+        <w:t>class that</w:t>
+      </w:r>
+      <w:r>
+        <w:t xml:space="preserve"> inherits </w:t>
+      </w:r>
+      <w:proofErr w:type="spellStart"/>
+      <w:r>
+        <w:rPr>
+          <w:b/>
+          <w:bCs/>
+        </w:rPr>
+        <w:t>PortableItem</w:t>
+      </w:r>
+      <w:proofErr w:type="spellEnd"/>
+      <w:r>
+        <w:t xml:space="preserve"> </w:t>
+      </w:r>
+      <w:r>
+        <w:t xml:space="preserve">is created that holds the </w:t>
+      </w:r>
+      <w:r>
+        <w:t xml:space="preserve">healing value in its </w:t>
+      </w:r>
+      <w:proofErr w:type="spellStart"/>
+      <w:r>
+        <w:rPr>
+          <w:b/>
+          <w:bCs/>
+        </w:rPr>
+        <w:t>nutritionVal</w:t>
+      </w:r>
+      <w:proofErr w:type="spellEnd"/>
+      <w:r>
+        <w:t xml:space="preserve"> attribute</w:t>
+      </w:r>
+      <w:r>
+        <w:t xml:space="preserve"> and has the </w:t>
+      </w:r>
+      <w:proofErr w:type="spellStart"/>
+      <w:r>
+        <w:rPr>
+          <w:b/>
+          <w:bCs/>
+        </w:rPr>
+        <w:t>EatCapability.EDIBLE</w:t>
+      </w:r>
+      <w:proofErr w:type="spellEnd"/>
+      <w:r>
+        <w:t xml:space="preserve"> capability.</w:t>
+      </w:r>
+      <w:r>
+        <w:t xml:space="preserve"> </w:t>
+      </w:r>
+      <w:r>
+        <w:t>An</w:t>
+      </w:r>
+      <w:r>
+        <w:t xml:space="preserve"> </w:t>
+      </w:r>
+      <w:proofErr w:type="spellStart"/>
+      <w:r>
+        <w:rPr>
+          <w:b/>
+          <w:bCs/>
+        </w:rPr>
+        <w:t>EatBehaviour</w:t>
+      </w:r>
+      <w:proofErr w:type="spellEnd"/>
+      <w:r>
+        <w:t xml:space="preserve"> class that implements </w:t>
+      </w:r>
+      <w:r>
+        <w:rPr>
+          <w:b/>
+          <w:bCs/>
+        </w:rPr>
+        <w:t>Behaviour</w:t>
+      </w:r>
+      <w:r>
+        <w:t xml:space="preserve"> </w:t>
+      </w:r>
+      <w:r>
+        <w:t>is created that allows</w:t>
+      </w:r>
+      <w:r>
+        <w:t xml:space="preserve"> damaged</w:t>
+      </w:r>
+      <w:r>
+        <w:t xml:space="preserve"> </w:t>
+      </w:r>
+      <w:r>
+        <w:rPr>
+          <w:b/>
+          <w:bCs/>
+        </w:rPr>
+        <w:t>Human</w:t>
+      </w:r>
+      <w:r>
+        <w:t xml:space="preserve"> and its subclasses to eat </w:t>
+      </w:r>
+      <w:r>
+        <w:t xml:space="preserve">food to restore health. First, </w:t>
+      </w:r>
+      <w:r>
+        <w:t xml:space="preserve">it checks if the </w:t>
+      </w:r>
+      <w:r>
+        <w:rPr>
+          <w:b/>
+          <w:bCs/>
+        </w:rPr>
+        <w:t>Human</w:t>
+      </w:r>
+      <w:r>
+        <w:t xml:space="preserve"> is missing health</w:t>
+      </w:r>
+      <w:r>
+        <w:t xml:space="preserve"> which is done in the </w:t>
+      </w:r>
+      <w:r>
+        <w:rPr>
+          <w:b/>
+          <w:bCs/>
+        </w:rPr>
+        <w:t>Human</w:t>
+      </w:r>
+      <w:r>
+        <w:t xml:space="preserve"> class</w:t>
+      </w:r>
+      <w:r>
+        <w:t xml:space="preserve"> and passed on to </w:t>
+      </w:r>
+      <w:r>
+        <w:rPr>
+          <w:b/>
+          <w:bCs/>
+        </w:rPr>
+        <w:t>Food</w:t>
+      </w:r>
+      <w:r>
+        <w:t xml:space="preserve">. If it is missing health, then the </w:t>
+      </w:r>
+      <w:r>
+        <w:rPr>
+          <w:b/>
+          <w:bCs/>
+        </w:rPr>
+        <w:t>Human</w:t>
+      </w:r>
+      <w:r>
+        <w:t xml:space="preserve"> will </w:t>
+      </w:r>
+      <w:r>
+        <w:t xml:space="preserve">check each </w:t>
+      </w:r>
+      <w:r>
+        <w:rPr>
+          <w:b/>
+          <w:bCs/>
+        </w:rPr>
+        <w:t>Item</w:t>
+      </w:r>
+      <w:r>
+        <w:t xml:space="preserve"> in its inventory and look for an </w:t>
+      </w:r>
+      <w:r>
+        <w:rPr>
+          <w:b/>
+          <w:bCs/>
+        </w:rPr>
+        <w:t>Item</w:t>
+      </w:r>
+      <w:r>
+        <w:t xml:space="preserve"> with </w:t>
+      </w:r>
+      <w:proofErr w:type="spellStart"/>
+      <w:r>
+        <w:rPr>
+          <w:b/>
+          <w:bCs/>
+        </w:rPr>
+        <w:t>EatCapability.EDIBLE</w:t>
+      </w:r>
+      <w:proofErr w:type="spellEnd"/>
+      <w:r>
+        <w:t xml:space="preserve">, indicating that that </w:t>
+      </w:r>
+      <w:r>
+        <w:rPr>
+          <w:b/>
+          <w:bCs/>
+        </w:rPr>
+        <w:t>Item</w:t>
+      </w:r>
+      <w:r>
+        <w:t xml:space="preserve"> can be eaten to recover some health points</w:t>
+      </w:r>
+      <w:r>
+        <w:t xml:space="preserve"> which is done with </w:t>
+      </w:r>
+      <w:proofErr w:type="spellStart"/>
+      <w:r>
+        <w:rPr>
+          <w:b/>
+          <w:bCs/>
+        </w:rPr>
+        <w:t>EatAction</w:t>
+      </w:r>
+      <w:proofErr w:type="spellEnd"/>
+      <w:r>
+        <w:t>.</w:t>
+      </w:r>
+    </w:p>
+    <w:p>
+      <w:pPr>
+        <w:ind w:left="709"/>
+      </w:pPr>
+      <w:r>
+        <w:t xml:space="preserve">For </w:t>
+      </w:r>
+      <w:r>
+        <w:rPr>
+          <w:b/>
+          <w:bCs/>
+        </w:rPr>
+        <w:t>Player</w:t>
+      </w:r>
+      <w:r>
+        <w:t xml:space="preserve"> to be able to eat </w:t>
+      </w:r>
+      <w:r>
+        <w:rPr>
+          <w:b/>
+          <w:bCs/>
+        </w:rPr>
+        <w:t>Food</w:t>
+      </w:r>
+      <w:r>
+        <w:t xml:space="preserve">, </w:t>
+      </w:r>
+      <w:proofErr w:type="spellStart"/>
+      <w:r>
+        <w:rPr>
+          <w:b/>
+          <w:bCs/>
+        </w:rPr>
+        <w:t>Food</w:t>
+      </w:r>
+      <w:r>
+        <w:rPr>
+          <w:b/>
+          <w:bCs/>
+        </w:rPr>
+        <w:t>.</w:t>
+      </w:r>
+      <w:r>
+        <w:rPr>
+          <w:b/>
+          <w:bCs/>
+        </w:rPr>
+        <w:t>getAllowableActions</w:t>
+      </w:r>
+      <w:proofErr w:type="spellEnd"/>
+      <w:r>
+        <w:rPr>
+          <w:b/>
+          <w:bCs/>
+        </w:rPr>
+        <w:t>()</w:t>
+      </w:r>
+      <w:r>
+        <w:t xml:space="preserve"> method</w:t>
+      </w:r>
+      <w:r>
+        <w:t xml:space="preserve"> </w:t>
+      </w:r>
+      <w:r>
+        <w:t xml:space="preserve">will return an </w:t>
+      </w:r>
+      <w:r>
+        <w:rPr>
+          <w:b/>
+          <w:bCs/>
+        </w:rPr>
+        <w:t>Actions</w:t>
+      </w:r>
+      <w:r>
+        <w:t xml:space="preserve"> containing</w:t>
+      </w:r>
+      <w:r>
+        <w:t xml:space="preserve"> </w:t>
+      </w:r>
+      <w:proofErr w:type="spellStart"/>
+      <w:r>
+        <w:rPr>
+          <w:b/>
+          <w:bCs/>
+        </w:rPr>
+        <w:t>EatAction</w:t>
+      </w:r>
+      <w:proofErr w:type="spellEnd"/>
+      <w:r>
+        <w:t xml:space="preserve"> if it’s in the </w:t>
+      </w:r>
+      <w:r>
+        <w:rPr>
+          <w:b/>
+          <w:bCs/>
+        </w:rPr>
+        <w:t>Player</w:t>
+      </w:r>
+      <w:r>
+        <w:t xml:space="preserve"> inventory</w:t>
+      </w:r>
+      <w:r>
+        <w:t xml:space="preserve">. Since </w:t>
+      </w:r>
+      <w:r>
+        <w:rPr>
+          <w:b/>
+          <w:bCs/>
+        </w:rPr>
+        <w:t>Player</w:t>
+      </w:r>
+      <w:r>
+        <w:t xml:space="preserve"> retrieves allowable actions for each </w:t>
+      </w:r>
+      <w:r>
+        <w:rPr>
+          <w:b/>
+          <w:bCs/>
+        </w:rPr>
+        <w:t>Item</w:t>
+      </w:r>
+      <w:r>
+        <w:t xml:space="preserve"> </w:t>
+      </w:r>
+      <w:r>
+        <w:t xml:space="preserve">in its inventory per turn, this </w:t>
+      </w:r>
+      <w:r>
+        <w:t>is possible.</w:t>
+      </w:r>
+    </w:p>
+    <w:p>
+      <w:pPr>
+        <w:ind w:left="709"/>
+        <w:rPr>
+          <w:b/>
+          <w:bCs/>
+        </w:rPr>
+      </w:pPr>
+      <w:r>
+        <w:t xml:space="preserve">When the </w:t>
+      </w:r>
+      <w:proofErr w:type="spellStart"/>
+      <w:r>
+        <w:rPr>
+          <w:b/>
+          <w:bCs/>
+        </w:rPr>
+        <w:t>EatAction</w:t>
+      </w:r>
+      <w:proofErr w:type="spellEnd"/>
+      <w:r>
+        <w:t xml:space="preserve"> is executed, </w:t>
+      </w:r>
+      <w:r>
+        <w:t xml:space="preserve">the healing value is retrieved with the </w:t>
+      </w:r>
+      <w:proofErr w:type="spellStart"/>
+      <w:r>
+        <w:rPr>
+          <w:b/>
+          <w:bCs/>
+        </w:rPr>
+        <w:t>Item.getNutrition</w:t>
+      </w:r>
+      <w:proofErr w:type="spellEnd"/>
+      <w:r>
+        <w:rPr>
+          <w:b/>
+          <w:bCs/>
+        </w:rPr>
+        <w:t>()</w:t>
+      </w:r>
+      <w:r>
+        <w:t xml:space="preserve"> and is passed to </w:t>
+      </w:r>
+      <w:proofErr w:type="spellStart"/>
+      <w:r>
+        <w:rPr>
+          <w:b/>
+          <w:bCs/>
+        </w:rPr>
+        <w:t>Actor.heal</w:t>
+      </w:r>
+      <w:proofErr w:type="spellEnd"/>
+      <w:r>
+        <w:rPr>
+          <w:b/>
+          <w:bCs/>
+        </w:rPr>
+        <w:t>(...)</w:t>
+      </w:r>
+      <w:r>
+        <w:t xml:space="preserve"> which will </w:t>
+      </w:r>
+      <w:r>
+        <w:t xml:space="preserve">the </w:t>
+      </w:r>
+      <w:r>
+        <w:rPr>
+          <w:b/>
+          <w:bCs/>
+        </w:rPr>
+        <w:t>Actor</w:t>
+      </w:r>
+      <w:r>
+        <w:t xml:space="preserve">. The </w:t>
+      </w:r>
+      <w:r>
+        <w:rPr>
+          <w:b/>
+          <w:bCs/>
+        </w:rPr>
+        <w:t>Food</w:t>
+      </w:r>
+      <w:r>
+        <w:t xml:space="preserve"> will then be removed from th</w:t>
+      </w:r>
+      <w:r>
+        <w:t>eir inventory.</w:t>
+      </w:r>
+      <w:bookmarkStart w:id="0" w:name="_GoBack"/>
+      <w:bookmarkEnd w:id="0"/>
+    </w:p>
+    <w:p>
+      <w:pPr>
+        <w:ind w:left="709"/>
+      </w:pPr>
+      <w:r>
+        <w:t xml:space="preserve">So far, </w:t>
+      </w:r>
+      <w:r>
+        <w:rPr>
+          <w:b/>
+          <w:bCs/>
+        </w:rPr>
+        <w:t>Spinach</w:t>
+      </w:r>
+      <w:r>
+        <w:t xml:space="preserve"> is the only subclass of </w:t>
+      </w:r>
+      <w:proofErr w:type="gramStart"/>
+      <w:r>
+        <w:rPr>
+          <w:b/>
+          <w:bCs/>
+        </w:rPr>
+        <w:t>Food</w:t>
+      </w:r>
+      <w:proofErr w:type="gramEnd"/>
+      <w:r>
+        <w:t xml:space="preserve"> but </w:t>
+      </w:r>
+      <w:r>
+        <w:t xml:space="preserve">more types of food can be added easily, hence it </w:t>
+      </w:r>
+      <w:r>
+        <w:t>follows the Open/Closed Principle.</w:t>
+      </w:r>
     </w:p>
     <w:p>
       <w:pPr>
@@ -4638,6 +7409,7 @@
           <w:sz w:val="32"/>
           <w:szCs w:val="32"/>
         </w:rPr>
+        <w:lastRenderedPageBreak/>
         <w:t>Mambo Marie</w:t>
       </w:r>
     </w:p>
@@ -4653,35 +7425,7 @@
           <w:b/>
           <w:bCs/>
         </w:rPr>
-        <w:t>Mambo Marie is a Voodoo priestess and the source of the local zombie epidemic. If she is not currently</w:t>
-      </w:r>
-      <w:r>
-        <w:rPr>
-          <w:b/>
-          <w:bCs/>
-        </w:rPr>
-        <w:t xml:space="preserve"> </w:t>
-      </w:r>
-      <w:r>
-        <w:rPr>
-          <w:b/>
-          <w:bCs/>
-        </w:rPr>
-        <w:t>on the map, she has a 5% chance per turn of appearing. She starts at the edge of the map and wanders</w:t>
-      </w:r>
-      <w:r>
-        <w:rPr>
-          <w:b/>
-          <w:bCs/>
-        </w:rPr>
-        <w:t xml:space="preserve"> </w:t>
-      </w:r>
-      <w:r>
-        <w:rPr>
-          <w:b/>
-          <w:bCs/>
-        </w:rPr>
-        <w:t xml:space="preserve">randomly. </w:t>
+        <w:t xml:space="preserve">Mambo Marie is a Voodoo priestess and the source of the local zombie epidemic. If she is not currently on the map, she has a 5% chance per turn of appearing. She starts at the edge of the map and wanders randomly. </w:t>
       </w:r>
     </w:p>
     <w:p>
@@ -4972,21 +7716,7 @@
           <w:b/>
           <w:bCs/>
         </w:rPr>
-        <w:t>Every 10 turns, she will stop and spend a turn chanting. This will cause five new zombies to</w:t>
-      </w:r>
-      <w:r>
-        <w:rPr>
-          <w:b/>
-          <w:bCs/>
-        </w:rPr>
-        <w:t xml:space="preserve"> </w:t>
-      </w:r>
-      <w:r>
-        <w:rPr>
-          <w:b/>
-          <w:bCs/>
-        </w:rPr>
-        <w:t xml:space="preserve">appear in random locations on the map. </w:t>
+        <w:t xml:space="preserve">Every 10 turns, she will stop and spend a turn chanting. This will cause five new zombies to appear in random locations on the map. </w:t>
       </w:r>
     </w:p>
     <w:p>
@@ -5192,7 +7922,6 @@
         <w:ind w:left="720"/>
       </w:pPr>
       <w:r>
-        <w:lastRenderedPageBreak/>
         <w:t xml:space="preserve">The </w:t>
       </w:r>
       <w:proofErr w:type="spellStart"/>
@@ -5337,21 +8066,7 @@
           <w:b/>
           <w:bCs/>
         </w:rPr>
-        <w:t>If she is not killed, she will vanish after 30 turns.</w:t>
-      </w:r>
-      <w:r>
-        <w:rPr>
-          <w:b/>
-          <w:bCs/>
-        </w:rPr>
-        <w:t xml:space="preserve"> </w:t>
-      </w:r>
-      <w:r>
-        <w:rPr>
-          <w:b/>
-          <w:bCs/>
-        </w:rPr>
-        <w:t>Mambo Marie will keep coming back until she is killed.</w:t>
+        <w:t>If she is not killed, she will vanish after 30 turns. Mambo Marie will keep coming back until she is killed.</w:t>
       </w:r>
     </w:p>
     <w:p>
@@ -5539,21 +8254,7 @@
           <w:b/>
           <w:bCs/>
         </w:rPr>
-        <w:t>, there is no way to end the game.</w:t>
-      </w:r>
-      <w:r>
-        <w:rPr>
-          <w:b/>
-          <w:bCs/>
-        </w:rPr>
-        <w:t xml:space="preserve"> </w:t>
-      </w:r>
-      <w:r>
-        <w:rPr>
-          <w:b/>
-          <w:bCs/>
-        </w:rPr>
-        <w:t>You must add the following endings:</w:t>
+        <w:t>, there is no way to end the game. You must add the following endings:</w:t>
       </w:r>
     </w:p>
     <w:p>
@@ -5585,6 +8286,7 @@
           <w:b/>
           <w:bCs/>
         </w:rPr>
+        <w:lastRenderedPageBreak/>
         <w:t>• A “player loses” ending for when the player is killed, or all the other humans in the compound are killed</w:t>
       </w:r>
     </w:p>
@@ -5602,8 +8304,6 @@
         </w:rPr>
         <w:t>• A “player wins” ending for when the zombies and Mambo Marie have been wiped out and the compound is safe</w:t>
       </w:r>
-      <w:bookmarkStart w:id="0" w:name="_GoBack"/>
-      <w:bookmarkEnd w:id="0"/>
     </w:p>
     <w:p>
       <w:pPr>
@@ -6798,6 +9498,7 @@
   <w:style w:type="character" w:default="1" w:styleId="DefaultParagraphFont">
     <w:name w:val="Default Paragraph Font"/>
     <w:uiPriority w:val="1"/>
+    <w:semiHidden/>
     <w:unhideWhenUsed/>
   </w:style>
   <w:style w:type="table" w:default="1" w:styleId="TableNormal">

</xml_diff>